<commit_message>
Dokumentáció frissítve Minta forrás hozzáadva
</commit_message>
<xml_diff>
--- a/Dokumentumok/specifikacio.docx
+++ b/Dokumentumok/specifikacio.docx
@@ -134,14 +134,14 @@
       <w:pPr>
         <w:jc w:val="both"/>
         <w:rPr>
-          <w:rFonts w:ascii="Times New Roman" w:hAnsi="Times New Roman" w:cs="Times New Roman"/>
-          <w:sz w:val="24"/>
-          <w:szCs w:val="24"/>
-        </w:rPr>
-      </w:pPr>
-      <w:r>
-        <w:rPr>
-          <w:rFonts w:ascii="Times New Roman" w:hAnsi="Times New Roman" w:cs="Times New Roman"/>
+          <w:rFonts w:asciiTheme="majorHAnsi" w:hAnsiTheme="majorHAnsi" w:cstheme="majorHAnsi"/>
+          <w:sz w:val="24"/>
+          <w:szCs w:val="24"/>
+        </w:rPr>
+      </w:pPr>
+      <w:r>
+        <w:rPr>
+          <w:rFonts w:asciiTheme="majorHAnsi" w:hAnsiTheme="majorHAnsi" w:cstheme="majorHAnsi"/>
           <w:sz w:val="24"/>
           <w:szCs w:val="24"/>
         </w:rPr>
@@ -158,14 +158,14 @@
         <w:ind w:left="567"/>
         <w:jc w:val="both"/>
         <w:rPr>
-          <w:rFonts w:ascii="Times New Roman" w:hAnsi="Times New Roman" w:cs="Times New Roman"/>
-          <w:sz w:val="24"/>
-          <w:szCs w:val="24"/>
-        </w:rPr>
-      </w:pPr>
-      <w:r>
-        <w:rPr>
-          <w:rFonts w:ascii="Times New Roman" w:hAnsi="Times New Roman" w:cs="Times New Roman"/>
+          <w:rFonts w:asciiTheme="majorHAnsi" w:hAnsiTheme="majorHAnsi" w:cstheme="majorHAnsi"/>
+          <w:sz w:val="24"/>
+          <w:szCs w:val="24"/>
+        </w:rPr>
+      </w:pPr>
+      <w:r>
+        <w:rPr>
+          <w:rFonts w:asciiTheme="majorHAnsi" w:hAnsiTheme="majorHAnsi" w:cstheme="majorHAnsi"/>
           <w:sz w:val="24"/>
           <w:szCs w:val="24"/>
         </w:rPr>
@@ -182,14 +182,14 @@
         <w:ind w:left="567"/>
         <w:jc w:val="both"/>
         <w:rPr>
-          <w:rFonts w:ascii="Times New Roman" w:hAnsi="Times New Roman" w:cs="Times New Roman"/>
-          <w:sz w:val="24"/>
-          <w:szCs w:val="24"/>
-        </w:rPr>
-      </w:pPr>
-      <w:r>
-        <w:rPr>
-          <w:rFonts w:ascii="Times New Roman" w:hAnsi="Times New Roman" w:cs="Times New Roman"/>
+          <w:rFonts w:asciiTheme="majorHAnsi" w:hAnsiTheme="majorHAnsi" w:cstheme="majorHAnsi"/>
+          <w:sz w:val="24"/>
+          <w:szCs w:val="24"/>
+        </w:rPr>
+      </w:pPr>
+      <w:r>
+        <w:rPr>
+          <w:rFonts w:asciiTheme="majorHAnsi" w:hAnsiTheme="majorHAnsi" w:cstheme="majorHAnsi"/>
           <w:sz w:val="24"/>
           <w:szCs w:val="24"/>
         </w:rPr>
@@ -206,14 +206,14 @@
         <w:ind w:left="567"/>
         <w:jc w:val="both"/>
         <w:rPr>
-          <w:rFonts w:ascii="Times New Roman" w:hAnsi="Times New Roman" w:cs="Times New Roman"/>
-          <w:sz w:val="24"/>
-          <w:szCs w:val="24"/>
-        </w:rPr>
-      </w:pPr>
-      <w:r>
-        <w:rPr>
-          <w:rFonts w:ascii="Times New Roman" w:hAnsi="Times New Roman" w:cs="Times New Roman"/>
+          <w:rFonts w:asciiTheme="majorHAnsi" w:hAnsiTheme="majorHAnsi" w:cstheme="majorHAnsi"/>
+          <w:sz w:val="24"/>
+          <w:szCs w:val="24"/>
+        </w:rPr>
+      </w:pPr>
+      <w:r>
+        <w:rPr>
+          <w:rFonts w:asciiTheme="majorHAnsi" w:hAnsiTheme="majorHAnsi" w:cstheme="majorHAnsi"/>
           <w:sz w:val="24"/>
           <w:szCs w:val="24"/>
         </w:rPr>
@@ -230,14 +230,14 @@
         <w:ind w:left="567"/>
         <w:jc w:val="both"/>
         <w:rPr>
-          <w:rFonts w:ascii="Times New Roman" w:hAnsi="Times New Roman" w:cs="Times New Roman"/>
-          <w:sz w:val="24"/>
-          <w:szCs w:val="24"/>
-        </w:rPr>
-      </w:pPr>
-      <w:r>
-        <w:rPr>
-          <w:rFonts w:ascii="Times New Roman" w:hAnsi="Times New Roman" w:cs="Times New Roman"/>
+          <w:rFonts w:asciiTheme="majorHAnsi" w:hAnsiTheme="majorHAnsi" w:cstheme="majorHAnsi"/>
+          <w:sz w:val="24"/>
+          <w:szCs w:val="24"/>
+        </w:rPr>
+      </w:pPr>
+      <w:r>
+        <w:rPr>
+          <w:rFonts w:asciiTheme="majorHAnsi" w:hAnsiTheme="majorHAnsi" w:cstheme="majorHAnsi"/>
           <w:sz w:val="24"/>
           <w:szCs w:val="24"/>
         </w:rPr>
@@ -254,14 +254,14 @@
         <w:ind w:left="567"/>
         <w:jc w:val="both"/>
         <w:rPr>
-          <w:rFonts w:ascii="Times New Roman" w:hAnsi="Times New Roman" w:cs="Times New Roman"/>
-          <w:sz w:val="24"/>
-          <w:szCs w:val="24"/>
-        </w:rPr>
-      </w:pPr>
-      <w:r>
-        <w:rPr>
-          <w:rFonts w:ascii="Times New Roman" w:hAnsi="Times New Roman" w:cs="Times New Roman"/>
+          <w:rFonts w:asciiTheme="majorHAnsi" w:hAnsiTheme="majorHAnsi" w:cstheme="majorHAnsi"/>
+          <w:sz w:val="24"/>
+          <w:szCs w:val="24"/>
+        </w:rPr>
+      </w:pPr>
+      <w:r>
+        <w:rPr>
+          <w:rFonts w:asciiTheme="majorHAnsi" w:hAnsiTheme="majorHAnsi" w:cstheme="majorHAnsi"/>
           <w:sz w:val="24"/>
           <w:szCs w:val="24"/>
         </w:rPr>
@@ -272,14 +272,14 @@
       <w:pPr>
         <w:jc w:val="both"/>
         <w:rPr>
-          <w:rFonts w:ascii="Times New Roman" w:hAnsi="Times New Roman" w:cs="Times New Roman"/>
-          <w:sz w:val="24"/>
-          <w:szCs w:val="24"/>
-        </w:rPr>
-      </w:pPr>
-      <w:r>
-        <w:rPr>
-          <w:rFonts w:ascii="Times New Roman" w:hAnsi="Times New Roman" w:cs="Times New Roman"/>
+          <w:rFonts w:asciiTheme="majorHAnsi" w:hAnsiTheme="majorHAnsi" w:cstheme="majorHAnsi"/>
+          <w:sz w:val="24"/>
+          <w:szCs w:val="24"/>
+        </w:rPr>
+      </w:pPr>
+      <w:r>
+        <w:rPr>
+          <w:rFonts w:asciiTheme="majorHAnsi" w:hAnsiTheme="majorHAnsi" w:cstheme="majorHAnsi"/>
           <w:sz w:val="24"/>
           <w:szCs w:val="24"/>
         </w:rPr>
@@ -296,14 +296,14 @@
         <w:ind w:left="567"/>
         <w:jc w:val="both"/>
         <w:rPr>
-          <w:rFonts w:ascii="Times New Roman" w:hAnsi="Times New Roman" w:cs="Times New Roman"/>
-          <w:sz w:val="24"/>
-          <w:szCs w:val="24"/>
-        </w:rPr>
-      </w:pPr>
-      <w:r>
-        <w:rPr>
-          <w:rFonts w:ascii="Times New Roman" w:hAnsi="Times New Roman" w:cs="Times New Roman"/>
+          <w:rFonts w:asciiTheme="majorHAnsi" w:hAnsiTheme="majorHAnsi" w:cstheme="majorHAnsi"/>
+          <w:sz w:val="24"/>
+          <w:szCs w:val="24"/>
+        </w:rPr>
+      </w:pPr>
+      <w:r>
+        <w:rPr>
+          <w:rFonts w:asciiTheme="majorHAnsi" w:hAnsiTheme="majorHAnsi" w:cstheme="majorHAnsi"/>
           <w:sz w:val="24"/>
           <w:szCs w:val="24"/>
         </w:rPr>
@@ -320,14 +320,14 @@
         <w:ind w:left="567"/>
         <w:jc w:val="both"/>
         <w:rPr>
-          <w:rFonts w:ascii="Times New Roman" w:hAnsi="Times New Roman" w:cs="Times New Roman"/>
-          <w:sz w:val="24"/>
-          <w:szCs w:val="24"/>
-        </w:rPr>
-      </w:pPr>
-      <w:r>
-        <w:rPr>
-          <w:rFonts w:ascii="Times New Roman" w:hAnsi="Times New Roman" w:cs="Times New Roman"/>
+          <w:rFonts w:asciiTheme="majorHAnsi" w:hAnsiTheme="majorHAnsi" w:cstheme="majorHAnsi"/>
+          <w:sz w:val="24"/>
+          <w:szCs w:val="24"/>
+        </w:rPr>
+      </w:pPr>
+      <w:r>
+        <w:rPr>
+          <w:rFonts w:asciiTheme="majorHAnsi" w:hAnsiTheme="majorHAnsi" w:cstheme="majorHAnsi"/>
           <w:sz w:val="24"/>
           <w:szCs w:val="24"/>
         </w:rPr>
@@ -344,14 +344,14 @@
         <w:ind w:left="567"/>
         <w:jc w:val="both"/>
         <w:rPr>
-          <w:rFonts w:ascii="Times New Roman" w:hAnsi="Times New Roman" w:cs="Times New Roman"/>
-          <w:sz w:val="24"/>
-          <w:szCs w:val="24"/>
-        </w:rPr>
-      </w:pPr>
-      <w:r>
-        <w:rPr>
-          <w:rFonts w:ascii="Times New Roman" w:hAnsi="Times New Roman" w:cs="Times New Roman"/>
+          <w:rFonts w:asciiTheme="majorHAnsi" w:hAnsiTheme="majorHAnsi" w:cstheme="majorHAnsi"/>
+          <w:sz w:val="24"/>
+          <w:szCs w:val="24"/>
+        </w:rPr>
+      </w:pPr>
+      <w:r>
+        <w:rPr>
+          <w:rFonts w:asciiTheme="majorHAnsi" w:hAnsiTheme="majorHAnsi" w:cstheme="majorHAnsi"/>
           <w:sz w:val="24"/>
           <w:szCs w:val="24"/>
         </w:rPr>
@@ -362,14 +362,14 @@
       <w:pPr>
         <w:jc w:val="both"/>
         <w:rPr>
-          <w:rFonts w:ascii="Times New Roman" w:hAnsi="Times New Roman" w:cs="Times New Roman"/>
-          <w:sz w:val="24"/>
-          <w:szCs w:val="24"/>
-        </w:rPr>
-      </w:pPr>
-      <w:r>
-        <w:rPr>
-          <w:rFonts w:ascii="Times New Roman" w:hAnsi="Times New Roman" w:cs="Times New Roman"/>
+          <w:rFonts w:asciiTheme="majorHAnsi" w:hAnsiTheme="majorHAnsi" w:cstheme="majorHAnsi"/>
+          <w:sz w:val="24"/>
+          <w:szCs w:val="24"/>
+        </w:rPr>
+      </w:pPr>
+      <w:r>
+        <w:rPr>
+          <w:rFonts w:asciiTheme="majorHAnsi" w:hAnsiTheme="majorHAnsi" w:cstheme="majorHAnsi"/>
           <w:sz w:val="24"/>
           <w:szCs w:val="24"/>
         </w:rPr>
@@ -1447,6 +1447,617 @@
     </w:p>
     <w:p>
       <w:pPr>
+        <w:jc w:val="both"/>
+        <w:rPr>
+          <w:rFonts w:ascii="Times New Roman" w:hAnsi="Times New Roman" w:cs="Times New Roman"/>
+          <w:sz w:val="24"/>
+          <w:szCs w:val="24"/>
+        </w:rPr>
+      </w:pPr>
+      <w:r>
+        <w:rPr>
+          <w:rFonts w:ascii="Times New Roman" w:hAnsi="Times New Roman" w:cs="Times New Roman"/>
+          <w:sz w:val="24"/>
+          <w:szCs w:val="24"/>
+        </w:rPr>
+        <w:t xml:space="preserve">A program teszteseteinek elkészítéséhez a </w:t>
+      </w:r>
+      <w:r>
+        <w:rPr>
+          <w:rFonts w:ascii="Times New Roman" w:hAnsi="Times New Roman" w:cs="Times New Roman"/>
+          <w:sz w:val="24"/>
+          <w:szCs w:val="24"/>
+        </w:rPr>
+        <w:t>gtest_lite</w:t>
+      </w:r>
+      <w:r>
+        <w:rPr>
+          <w:rFonts w:ascii="Times New Roman" w:hAnsi="Times New Roman" w:cs="Times New Roman"/>
+          <w:sz w:val="24"/>
+          <w:szCs w:val="24"/>
+        </w:rPr>
+        <w:t>.h fájlt használtam, a teszteseteket a teszt.h fájlban készítettem el</w:t>
+      </w:r>
+      <w:r>
+        <w:rPr>
+          <w:rFonts w:ascii="Times New Roman" w:hAnsi="Times New Roman" w:cs="Times New Roman"/>
+          <w:sz w:val="24"/>
+          <w:szCs w:val="24"/>
+        </w:rPr>
+        <w:t xml:space="preserve">. </w:t>
+      </w:r>
+      <w:r>
+        <w:rPr>
+          <w:rFonts w:ascii="Times New Roman" w:hAnsi="Times New Roman" w:cs="Times New Roman"/>
+          <w:sz w:val="24"/>
+          <w:szCs w:val="24"/>
+        </w:rPr>
+        <w:t>(</w:t>
+      </w:r>
+      <w:r>
+        <w:rPr>
+          <w:rFonts w:ascii="Times New Roman" w:hAnsi="Times New Roman" w:cs="Times New Roman"/>
+          <w:sz w:val="24"/>
+          <w:szCs w:val="24"/>
+        </w:rPr>
+        <w:t>M</w:t>
+      </w:r>
+      <w:r>
+        <w:rPr>
+          <w:rFonts w:ascii="Times New Roman" w:hAnsi="Times New Roman" w:cs="Times New Roman"/>
+          <w:sz w:val="24"/>
+          <w:szCs w:val="24"/>
+        </w:rPr>
+        <w:t>ivel az osztályok több metódusait is le lehet egyben tesztelni, ezeket a teszteseteket összevontam egy tesztbe</w:t>
+      </w:r>
+      <w:r>
+        <w:rPr>
+          <w:rFonts w:ascii="Times New Roman" w:hAnsi="Times New Roman" w:cs="Times New Roman"/>
+          <w:sz w:val="24"/>
+          <w:szCs w:val="24"/>
+        </w:rPr>
+        <w:t>.</w:t>
+      </w:r>
+      <w:r>
+        <w:rPr>
+          <w:rFonts w:ascii="Times New Roman" w:hAnsi="Times New Roman" w:cs="Times New Roman"/>
+          <w:sz w:val="24"/>
+          <w:szCs w:val="24"/>
+        </w:rPr>
+        <w:t xml:space="preserve"> A teszt.h-ban lévő teszek sikeresen lefutottak, azt az eredményt kaptam a teszteléseknél amiket vártam.</w:t>
+      </w:r>
+      <w:r>
+        <w:rPr>
+          <w:rFonts w:ascii="Times New Roman" w:hAnsi="Times New Roman" w:cs="Times New Roman"/>
+          <w:sz w:val="24"/>
+          <w:szCs w:val="24"/>
+        </w:rPr>
+        <w:t>)</w:t>
+      </w:r>
+    </w:p>
+    <w:p>
+      <w:pPr>
+        <w:jc w:val="both"/>
+        <w:rPr>
+          <w:rFonts w:ascii="Times New Roman" w:hAnsi="Times New Roman" w:cs="Times New Roman"/>
+          <w:sz w:val="24"/>
+          <w:szCs w:val="24"/>
+        </w:rPr>
+      </w:pPr>
+      <w:r>
+        <w:rPr>
+          <w:rFonts w:ascii="Times New Roman" w:hAnsi="Times New Roman" w:cs="Times New Roman"/>
+          <w:sz w:val="24"/>
+          <w:szCs w:val="24"/>
+        </w:rPr>
+        <w:t>A memóriaszivárgást a memtrace.h</w:t>
+      </w:r>
+      <w:r>
+        <w:rPr>
+          <w:rFonts w:ascii="Times New Roman" w:hAnsi="Times New Roman" w:cs="Times New Roman"/>
+          <w:sz w:val="24"/>
+          <w:szCs w:val="24"/>
+        </w:rPr>
+        <w:t>+</w:t>
+      </w:r>
+      <w:r>
+        <w:rPr>
+          <w:rFonts w:ascii="Times New Roman" w:hAnsi="Times New Roman" w:cs="Times New Roman"/>
+          <w:sz w:val="24"/>
+          <w:szCs w:val="24"/>
+        </w:rPr>
+        <w:t>.cpp állományok használatával ellenőrzöm.</w:t>
+      </w:r>
+    </w:p>
+    <w:p>
+      <w:pPr>
+        <w:jc w:val="both"/>
+        <w:rPr>
+          <w:rFonts w:ascii="Times New Roman" w:hAnsi="Times New Roman" w:cs="Times New Roman"/>
+          <w:sz w:val="24"/>
+          <w:szCs w:val="24"/>
+          <w:u w:val="single"/>
+        </w:rPr>
+      </w:pPr>
+      <w:r>
+        <w:rPr>
+          <w:rFonts w:ascii="Times New Roman" w:hAnsi="Times New Roman" w:cs="Times New Roman"/>
+          <w:sz w:val="24"/>
+          <w:szCs w:val="24"/>
+          <w:u w:val="single"/>
+        </w:rPr>
+        <w:t>Tesztelések a teszt.h fájlban:</w:t>
+      </w:r>
+    </w:p>
+    <w:p>
+      <w:pPr>
+        <w:jc w:val="both"/>
+        <w:rPr>
+          <w:rFonts w:ascii="Times New Roman" w:hAnsi="Times New Roman" w:cs="Times New Roman"/>
+          <w:sz w:val="24"/>
+          <w:szCs w:val="24"/>
+        </w:rPr>
+      </w:pPr>
+      <w:r>
+        <w:rPr>
+          <w:rFonts w:ascii="Times New Roman" w:hAnsi="Times New Roman" w:cs="Times New Roman"/>
+          <w:sz w:val="24"/>
+          <w:szCs w:val="24"/>
+        </w:rPr>
+        <w:t>TEST(Vektor, Add Remove Getterek)</w:t>
+      </w:r>
+      <w:r>
+        <w:rPr>
+          <w:rFonts w:ascii="Times New Roman" w:hAnsi="Times New Roman" w:cs="Times New Roman"/>
+          <w:sz w:val="24"/>
+          <w:szCs w:val="24"/>
+        </w:rPr>
+        <w:t xml:space="preserve"> – A Vektor osztály Add, Remove </w:t>
+      </w:r>
+      <w:r>
+        <w:rPr>
+          <w:rFonts w:ascii="Times New Roman" w:hAnsi="Times New Roman" w:cs="Times New Roman"/>
+          <w:sz w:val="24"/>
+          <w:szCs w:val="24"/>
+        </w:rPr>
+        <w:t>és getter metódusait</w:t>
+      </w:r>
+    </w:p>
+    <w:p>
+      <w:pPr>
+        <w:jc w:val="both"/>
+        <w:rPr>
+          <w:rFonts w:ascii="Times New Roman" w:hAnsi="Times New Roman" w:cs="Times New Roman"/>
+          <w:sz w:val="24"/>
+          <w:szCs w:val="24"/>
+        </w:rPr>
+      </w:pPr>
+      <w:r>
+        <w:rPr>
+          <w:rFonts w:ascii="Times New Roman" w:hAnsi="Times New Roman" w:cs="Times New Roman"/>
+          <w:sz w:val="24"/>
+          <w:szCs w:val="24"/>
+        </w:rPr>
+        <w:t>TEST(Vektor, operator[])</w:t>
+      </w:r>
+      <w:r>
+        <w:rPr>
+          <w:rFonts w:ascii="Times New Roman" w:hAnsi="Times New Roman" w:cs="Times New Roman"/>
+          <w:sz w:val="24"/>
+          <w:szCs w:val="24"/>
+        </w:rPr>
+        <w:t xml:space="preserve"> – A Vektor osztály [] operátorát teszteli</w:t>
+      </w:r>
+    </w:p>
+    <w:p>
+      <w:pPr>
+        <w:jc w:val="both"/>
+        <w:rPr>
+          <w:rFonts w:ascii="Times New Roman" w:hAnsi="Times New Roman" w:cs="Times New Roman"/>
+          <w:sz w:val="24"/>
+          <w:szCs w:val="24"/>
+        </w:rPr>
+      </w:pPr>
+      <w:r>
+        <w:rPr>
+          <w:rFonts w:ascii="Times New Roman" w:hAnsi="Times New Roman" w:cs="Times New Roman"/>
+          <w:sz w:val="24"/>
+          <w:szCs w:val="24"/>
+        </w:rPr>
+        <w:t>TEST(String, Konstruktorok Getterek)</w:t>
+      </w:r>
+      <w:r>
+        <w:rPr>
+          <w:rFonts w:ascii="Times New Roman" w:hAnsi="Times New Roman" w:cs="Times New Roman"/>
+          <w:sz w:val="24"/>
+          <w:szCs w:val="24"/>
+        </w:rPr>
+        <w:t xml:space="preserve"> – A String osztály konstruktorait és getter metódusait</w:t>
+      </w:r>
+    </w:p>
+    <w:p>
+      <w:pPr>
+        <w:jc w:val="both"/>
+        <w:rPr>
+          <w:rFonts w:ascii="Times New Roman" w:hAnsi="Times New Roman" w:cs="Times New Roman"/>
+          <w:sz w:val="24"/>
+          <w:szCs w:val="24"/>
+        </w:rPr>
+      </w:pPr>
+      <w:r>
+        <w:rPr>
+          <w:rFonts w:ascii="Times New Roman" w:hAnsi="Times New Roman" w:cs="Times New Roman"/>
+          <w:sz w:val="24"/>
+          <w:szCs w:val="24"/>
+        </w:rPr>
+        <w:t>TEST(String, operator[])</w:t>
+      </w:r>
+      <w:r>
+        <w:rPr>
+          <w:rFonts w:ascii="Times New Roman" w:hAnsi="Times New Roman" w:cs="Times New Roman"/>
+          <w:sz w:val="24"/>
+          <w:szCs w:val="24"/>
+        </w:rPr>
+        <w:t xml:space="preserve"> – A String osztály [] operátorát teszteli</w:t>
+      </w:r>
+    </w:p>
+    <w:p>
+      <w:pPr>
+        <w:jc w:val="both"/>
+        <w:rPr>
+          <w:rFonts w:ascii="Times New Roman" w:hAnsi="Times New Roman" w:cs="Times New Roman"/>
+          <w:sz w:val="24"/>
+          <w:szCs w:val="24"/>
+        </w:rPr>
+      </w:pPr>
+      <w:r>
+        <w:rPr>
+          <w:rFonts w:ascii="Times New Roman" w:hAnsi="Times New Roman" w:cs="Times New Roman"/>
+          <w:sz w:val="24"/>
+          <w:szCs w:val="24"/>
+        </w:rPr>
+        <w:lastRenderedPageBreak/>
+        <w:t>TEST(String, VanESzam lehetETelefonszam)</w:t>
+      </w:r>
+      <w:r>
+        <w:rPr>
+          <w:rFonts w:ascii="Times New Roman" w:hAnsi="Times New Roman" w:cs="Times New Roman"/>
+          <w:sz w:val="24"/>
+          <w:szCs w:val="24"/>
+        </w:rPr>
+        <w:t xml:space="preserve"> – A VanESzam és lehetETelefonszam metódusokat teszteli</w:t>
+      </w:r>
+    </w:p>
+    <w:p>
+      <w:pPr>
+        <w:jc w:val="both"/>
+        <w:rPr>
+          <w:rFonts w:ascii="Times New Roman" w:hAnsi="Times New Roman" w:cs="Times New Roman"/>
+          <w:sz w:val="24"/>
+          <w:szCs w:val="24"/>
+        </w:rPr>
+      </w:pPr>
+      <w:r>
+        <w:rPr>
+          <w:rFonts w:ascii="Times New Roman" w:hAnsi="Times New Roman" w:cs="Times New Roman"/>
+          <w:sz w:val="24"/>
+          <w:szCs w:val="24"/>
+        </w:rPr>
+        <w:t>TEST(String, Operator&lt;&lt;)</w:t>
+      </w:r>
+      <w:r>
+        <w:rPr>
+          <w:rFonts w:ascii="Times New Roman" w:hAnsi="Times New Roman" w:cs="Times New Roman"/>
+          <w:sz w:val="24"/>
+          <w:szCs w:val="24"/>
+        </w:rPr>
+        <w:t xml:space="preserve"> – A String osztály &lt;&lt; operátorát teszteli</w:t>
+      </w:r>
+    </w:p>
+    <w:p>
+      <w:pPr>
+        <w:jc w:val="both"/>
+        <w:rPr>
+          <w:rFonts w:ascii="Times New Roman" w:hAnsi="Times New Roman" w:cs="Times New Roman"/>
+          <w:sz w:val="24"/>
+          <w:szCs w:val="24"/>
+        </w:rPr>
+      </w:pPr>
+      <w:r>
+        <w:rPr>
+          <w:rFonts w:ascii="Times New Roman" w:hAnsi="Times New Roman" w:cs="Times New Roman"/>
+          <w:sz w:val="24"/>
+          <w:szCs w:val="24"/>
+        </w:rPr>
+        <w:t>TEST(String, Operator=)</w:t>
+      </w:r>
+      <w:r>
+        <w:rPr>
+          <w:rFonts w:ascii="Times New Roman" w:hAnsi="Times New Roman" w:cs="Times New Roman"/>
+          <w:sz w:val="24"/>
+          <w:szCs w:val="24"/>
+        </w:rPr>
+        <w:t xml:space="preserve"> – A String osztály </w:t>
+      </w:r>
+      <w:r>
+        <w:rPr>
+          <w:rFonts w:ascii="Times New Roman" w:hAnsi="Times New Roman" w:cs="Times New Roman"/>
+          <w:sz w:val="24"/>
+          <w:szCs w:val="24"/>
+        </w:rPr>
+        <w:t>=</w:t>
+      </w:r>
+      <w:r>
+        <w:rPr>
+          <w:rFonts w:ascii="Times New Roman" w:hAnsi="Times New Roman" w:cs="Times New Roman"/>
+          <w:sz w:val="24"/>
+          <w:szCs w:val="24"/>
+        </w:rPr>
+        <w:t xml:space="preserve"> operátorát teszteli</w:t>
+      </w:r>
+    </w:p>
+    <w:p>
+      <w:pPr>
+        <w:jc w:val="both"/>
+        <w:rPr>
+          <w:rFonts w:ascii="Times New Roman" w:hAnsi="Times New Roman" w:cs="Times New Roman"/>
+          <w:sz w:val="24"/>
+          <w:szCs w:val="24"/>
+        </w:rPr>
+      </w:pPr>
+      <w:r>
+        <w:rPr>
+          <w:rFonts w:ascii="Times New Roman" w:hAnsi="Times New Roman" w:cs="Times New Roman"/>
+          <w:sz w:val="24"/>
+          <w:szCs w:val="24"/>
+        </w:rPr>
+        <w:t>TEST(String, Operator+=)</w:t>
+      </w:r>
+      <w:r>
+        <w:rPr>
+          <w:rFonts w:ascii="Times New Roman" w:hAnsi="Times New Roman" w:cs="Times New Roman"/>
+          <w:sz w:val="24"/>
+          <w:szCs w:val="24"/>
+        </w:rPr>
+        <w:t xml:space="preserve"> – A String osztály </w:t>
+      </w:r>
+      <w:r>
+        <w:rPr>
+          <w:rFonts w:ascii="Times New Roman" w:hAnsi="Times New Roman" w:cs="Times New Roman"/>
+          <w:sz w:val="24"/>
+          <w:szCs w:val="24"/>
+        </w:rPr>
+        <w:t>+=</w:t>
+      </w:r>
+      <w:r>
+        <w:rPr>
+          <w:rFonts w:ascii="Times New Roman" w:hAnsi="Times New Roman" w:cs="Times New Roman"/>
+          <w:sz w:val="24"/>
+          <w:szCs w:val="24"/>
+        </w:rPr>
+        <w:t xml:space="preserve"> operátorát teszteli</w:t>
+      </w:r>
+    </w:p>
+    <w:p>
+      <w:pPr>
+        <w:jc w:val="both"/>
+        <w:rPr>
+          <w:rFonts w:ascii="Times New Roman" w:hAnsi="Times New Roman" w:cs="Times New Roman"/>
+          <w:sz w:val="24"/>
+          <w:szCs w:val="24"/>
+        </w:rPr>
+      </w:pPr>
+      <w:r>
+        <w:rPr>
+          <w:rFonts w:ascii="Times New Roman" w:hAnsi="Times New Roman" w:cs="Times New Roman"/>
+          <w:sz w:val="24"/>
+          <w:szCs w:val="24"/>
+        </w:rPr>
+        <w:t>TEST(StringPar, Konstruktorok Getterek)</w:t>
+      </w:r>
+      <w:r>
+        <w:rPr>
+          <w:rFonts w:ascii="Times New Roman" w:hAnsi="Times New Roman" w:cs="Times New Roman"/>
+          <w:sz w:val="24"/>
+          <w:szCs w:val="24"/>
+        </w:rPr>
+        <w:t xml:space="preserve"> – A String</w:t>
+      </w:r>
+      <w:r>
+        <w:rPr>
+          <w:rFonts w:ascii="Times New Roman" w:hAnsi="Times New Roman" w:cs="Times New Roman"/>
+          <w:sz w:val="24"/>
+          <w:szCs w:val="24"/>
+        </w:rPr>
+        <w:t>Par</w:t>
+      </w:r>
+      <w:r>
+        <w:rPr>
+          <w:rFonts w:ascii="Times New Roman" w:hAnsi="Times New Roman" w:cs="Times New Roman"/>
+          <w:sz w:val="24"/>
+          <w:szCs w:val="24"/>
+        </w:rPr>
+        <w:t xml:space="preserve"> osztály </w:t>
+      </w:r>
+      <w:r>
+        <w:rPr>
+          <w:rFonts w:ascii="Times New Roman" w:hAnsi="Times New Roman" w:cs="Times New Roman"/>
+          <w:sz w:val="24"/>
+          <w:szCs w:val="24"/>
+        </w:rPr>
+        <w:t>konstruktorait és gettereit</w:t>
+      </w:r>
+    </w:p>
+    <w:p>
+      <w:pPr>
+        <w:jc w:val="both"/>
+        <w:rPr>
+          <w:rFonts w:ascii="Times New Roman" w:hAnsi="Times New Roman" w:cs="Times New Roman"/>
+          <w:sz w:val="24"/>
+          <w:szCs w:val="24"/>
+        </w:rPr>
+      </w:pPr>
+      <w:r>
+        <w:rPr>
+          <w:rFonts w:ascii="Times New Roman" w:hAnsi="Times New Roman" w:cs="Times New Roman"/>
+          <w:sz w:val="24"/>
+          <w:szCs w:val="24"/>
+        </w:rPr>
+        <w:t>TEST(StringPar, operator== Setterek)</w:t>
+      </w:r>
+      <w:r>
+        <w:rPr>
+          <w:rFonts w:ascii="Times New Roman" w:hAnsi="Times New Roman" w:cs="Times New Roman"/>
+          <w:sz w:val="24"/>
+          <w:szCs w:val="24"/>
+        </w:rPr>
+        <w:t xml:space="preserve"> – A StringPar osztály </w:t>
+      </w:r>
+      <w:r>
+        <w:rPr>
+          <w:rFonts w:ascii="Times New Roman" w:hAnsi="Times New Roman" w:cs="Times New Roman"/>
+          <w:sz w:val="24"/>
+          <w:szCs w:val="24"/>
+        </w:rPr>
+        <w:t>==</w:t>
+      </w:r>
+      <w:r>
+        <w:rPr>
+          <w:rFonts w:ascii="Times New Roman" w:hAnsi="Times New Roman" w:cs="Times New Roman"/>
+          <w:sz w:val="24"/>
+          <w:szCs w:val="24"/>
+        </w:rPr>
+        <w:t xml:space="preserve"> operátorát </w:t>
+      </w:r>
+      <w:r>
+        <w:rPr>
+          <w:rFonts w:ascii="Times New Roman" w:hAnsi="Times New Roman" w:cs="Times New Roman"/>
+          <w:sz w:val="24"/>
+          <w:szCs w:val="24"/>
+        </w:rPr>
+        <w:t>és settereit teszteli</w:t>
+      </w:r>
+    </w:p>
+    <w:p>
+      <w:pPr>
+        <w:jc w:val="both"/>
+        <w:rPr>
+          <w:rFonts w:ascii="Times New Roman" w:hAnsi="Times New Roman" w:cs="Times New Roman"/>
+          <w:sz w:val="24"/>
+          <w:szCs w:val="24"/>
+        </w:rPr>
+      </w:pPr>
+      <w:r>
+        <w:rPr>
+          <w:rFonts w:ascii="Times New Roman" w:hAnsi="Times New Roman" w:cs="Times New Roman"/>
+          <w:sz w:val="24"/>
+          <w:szCs w:val="24"/>
+        </w:rPr>
+        <w:t>TEST(Telefonszam, Konstruktorok Getterek Setterek operator=)</w:t>
+      </w:r>
+      <w:r>
+        <w:rPr>
+          <w:rFonts w:ascii="Times New Roman" w:hAnsi="Times New Roman" w:cs="Times New Roman"/>
+          <w:sz w:val="24"/>
+          <w:szCs w:val="24"/>
+        </w:rPr>
+        <w:t xml:space="preserve"> – A </w:t>
+      </w:r>
+      <w:r>
+        <w:rPr>
+          <w:rFonts w:ascii="Times New Roman" w:hAnsi="Times New Roman" w:cs="Times New Roman"/>
+          <w:sz w:val="24"/>
+          <w:szCs w:val="24"/>
+        </w:rPr>
+        <w:t>Telefonszam</w:t>
+      </w:r>
+      <w:r>
+        <w:rPr>
+          <w:rFonts w:ascii="Times New Roman" w:hAnsi="Times New Roman" w:cs="Times New Roman"/>
+          <w:sz w:val="24"/>
+          <w:szCs w:val="24"/>
+        </w:rPr>
+        <w:t xml:space="preserve"> </w:t>
+      </w:r>
+      <w:r>
+        <w:rPr>
+          <w:rFonts w:ascii="Times New Roman" w:hAnsi="Times New Roman" w:cs="Times New Roman"/>
+          <w:sz w:val="24"/>
+          <w:szCs w:val="24"/>
+        </w:rPr>
+        <w:t xml:space="preserve">osztály </w:t>
+      </w:r>
+      <w:r>
+        <w:rPr>
+          <w:rFonts w:ascii="Times New Roman" w:hAnsi="Times New Roman" w:cs="Times New Roman"/>
+          <w:sz w:val="24"/>
+          <w:szCs w:val="24"/>
+        </w:rPr>
+        <w:t>konstruktorjait, gettereit, settereit és az = operátorát teszteli</w:t>
+      </w:r>
+    </w:p>
+    <w:p>
+      <w:pPr>
+        <w:jc w:val="both"/>
+        <w:rPr>
+          <w:rFonts w:ascii="Times New Roman" w:hAnsi="Times New Roman" w:cs="Times New Roman"/>
+          <w:sz w:val="24"/>
+          <w:szCs w:val="24"/>
+        </w:rPr>
+      </w:pPr>
+      <w:r>
+        <w:rPr>
+          <w:rFonts w:ascii="Times New Roman" w:hAnsi="Times New Roman" w:cs="Times New Roman"/>
+          <w:sz w:val="24"/>
+          <w:szCs w:val="24"/>
+        </w:rPr>
+        <w:t>TEST(Ember, Konstruktorok Getterek Setterek operator=)</w:t>
+      </w:r>
+      <w:r>
+        <w:rPr>
+          <w:rFonts w:ascii="Times New Roman" w:hAnsi="Times New Roman" w:cs="Times New Roman"/>
+          <w:sz w:val="24"/>
+          <w:szCs w:val="24"/>
+        </w:rPr>
+        <w:t xml:space="preserve"> – A</w:t>
+      </w:r>
+      <w:r>
+        <w:rPr>
+          <w:rFonts w:ascii="Times New Roman" w:hAnsi="Times New Roman" w:cs="Times New Roman"/>
+          <w:sz w:val="24"/>
+          <w:szCs w:val="24"/>
+        </w:rPr>
+        <w:t>z Dolgozo és Maganember osztályok konstruktorait, gettereit, settereit és = operátor metódusait teszteli</w:t>
+      </w:r>
+    </w:p>
+    <w:p>
+      <w:pPr>
+        <w:jc w:val="both"/>
+        <w:rPr>
+          <w:rFonts w:ascii="Times New Roman" w:hAnsi="Times New Roman" w:cs="Times New Roman"/>
+          <w:sz w:val="24"/>
+          <w:szCs w:val="24"/>
+        </w:rPr>
+      </w:pPr>
+      <w:r>
+        <w:rPr>
+          <w:rFonts w:ascii="Times New Roman" w:hAnsi="Times New Roman" w:cs="Times New Roman"/>
+          <w:sz w:val="24"/>
+          <w:szCs w:val="24"/>
+        </w:rPr>
+        <w:t>TEST(Telefonkonyv, Konstruktor Getter Setter)</w:t>
+      </w:r>
+      <w:r>
+        <w:rPr>
+          <w:rFonts w:ascii="Times New Roman" w:hAnsi="Times New Roman" w:cs="Times New Roman"/>
+          <w:sz w:val="24"/>
+          <w:szCs w:val="24"/>
+        </w:rPr>
+        <w:t xml:space="preserve"> – A Telefonkonyv osztály konstruktorát, gettereit és settereit teszteli</w:t>
+      </w:r>
+    </w:p>
+    <w:p>
+      <w:pPr>
         <w:tabs>
           <w:tab w:val="left" w:leader="underscore" w:pos="9070"/>
         </w:tabs>
@@ -1503,33 +2114,8 @@
           <w:sz w:val="24"/>
           <w:szCs w:val="24"/>
         </w:rPr>
-        <w:t>menu()</w:t>
-      </w:r>
-      <w:r>
-        <w:rPr>
-          <w:rFonts w:ascii="Times New Roman" w:hAnsi="Times New Roman" w:cs="Times New Roman"/>
-          <w:sz w:val="24"/>
-          <w:szCs w:val="24"/>
-        </w:rPr>
-        <w:t xml:space="preserve"> //</w:t>
-      </w:r>
-      <w:r>
-        <w:rPr>
-          <w:rFonts w:ascii="Times New Roman" w:hAnsi="Times New Roman" w:cs="Times New Roman"/>
-          <w:sz w:val="24"/>
-          <w:szCs w:val="24"/>
-        </w:rPr>
-        <w:t>Innen indul a program, betölti a menüt, megjeleníti, hogy milyen opciói vannak a felhasználónak</w:t>
-      </w:r>
-    </w:p>
-    <w:p>
-      <w:pPr>
-        <w:rPr>
-          <w:rFonts w:ascii="Times New Roman" w:hAnsi="Times New Roman" w:cs="Times New Roman"/>
-          <w:sz w:val="24"/>
-          <w:szCs w:val="24"/>
-        </w:rPr>
-      </w:pPr>
+        <w:t>Telefonkonyv menu()</w:t>
+      </w:r>
       <w:r>
         <w:rPr>
           <w:rFonts w:ascii="Times New Roman" w:hAnsi="Times New Roman" w:cs="Times New Roman"/>
@@ -1538,15 +2124,31 @@
           <w:sz w:val="24"/>
           <w:szCs w:val="24"/>
         </w:rPr>
-        <w:t>teleonkonyv_letrehoz()</w:t>
-      </w:r>
-      <w:r>
-        <w:rPr>
-          <w:rFonts w:ascii="Times New Roman" w:hAnsi="Times New Roman" w:cs="Times New Roman"/>
-          <w:sz w:val="24"/>
-          <w:szCs w:val="24"/>
-        </w:rPr>
-        <w:t xml:space="preserve"> //Ez a metódus hoz létre egy új telefonkönyvet, a telefonkönyv létrehozása után Emberek adatait vehetjük fel ide</w:t>
+        <w:t xml:space="preserve"> </w:t>
+      </w:r>
+      <w:r>
+        <w:rPr>
+          <w:rFonts w:ascii="Times New Roman" w:hAnsi="Times New Roman" w:cs="Times New Roman"/>
+          <w:sz w:val="24"/>
+          <w:szCs w:val="24"/>
+        </w:rPr>
+        <w:t>//</w:t>
+      </w:r>
+      <w:r>
+        <w:rPr>
+          <w:rFonts w:ascii="Times New Roman" w:hAnsi="Times New Roman" w:cs="Times New Roman"/>
+          <w:sz w:val="24"/>
+          <w:szCs w:val="24"/>
+        </w:rPr>
+        <w:t>Innen indul a program, betölti a menüt, megjeleníti, hogy milyen opciói vannak a felhasználónak</w:t>
+      </w:r>
+      <w:r>
+        <w:rPr>
+          <w:rFonts w:ascii="Times New Roman" w:hAnsi="Times New Roman" w:cs="Times New Roman"/>
+          <w:sz w:val="24"/>
+          <w:szCs w:val="24"/>
+        </w:rPr>
+        <w:t xml:space="preserve"> (telefonkönyv létrehozása vagy betöltése)</w:t>
       </w:r>
     </w:p>
     <w:p>
@@ -1565,25 +2167,8 @@
           <w:sz w:val="24"/>
           <w:szCs w:val="24"/>
         </w:rPr>
-        <w:t>telefonkonyv_mentes()</w:t>
-      </w:r>
-      <w:r>
-        <w:rPr>
-          <w:rFonts w:ascii="Times New Roman" w:hAnsi="Times New Roman" w:cs="Times New Roman"/>
-          <w:sz w:val="24"/>
-          <w:szCs w:val="24"/>
-        </w:rPr>
-        <w:t xml:space="preserve"> //Elmenti egy txt fájlba a telefonkönyvet, később betölthetjük a telefonkönyvet a programban</w:t>
-      </w:r>
-    </w:p>
-    <w:p>
-      <w:pPr>
-        <w:rPr>
-          <w:rFonts w:ascii="Times New Roman" w:hAnsi="Times New Roman" w:cs="Times New Roman"/>
-          <w:sz w:val="24"/>
-          <w:szCs w:val="24"/>
-        </w:rPr>
-      </w:pPr>
+        <w:t>void telefonkonyv_muveletek(Telefonkonyv t)</w:t>
+      </w:r>
       <w:r>
         <w:rPr>
           <w:rFonts w:ascii="Times New Roman" w:hAnsi="Times New Roman" w:cs="Times New Roman"/>
@@ -1592,15 +2177,151 @@
           <w:sz w:val="24"/>
           <w:szCs w:val="24"/>
         </w:rPr>
-        <w:t>telefonkonyv_betolt()</w:t>
-      </w:r>
-      <w:r>
-        <w:rPr>
-          <w:rFonts w:ascii="Times New Roman" w:hAnsi="Times New Roman" w:cs="Times New Roman"/>
-          <w:sz w:val="24"/>
-          <w:szCs w:val="24"/>
-        </w:rPr>
-        <w:t xml:space="preserve"> //Betölt egy elmentett telefonkönyvet, figyel, hogy az első sor beolvasásánál az alap adatokon kívül eltárolja a többi/egyéni adatokat is</w:t>
+        <w:t xml:space="preserve"> </w:t>
+      </w:r>
+      <w:r>
+        <w:rPr>
+          <w:rFonts w:ascii="Times New Roman" w:hAnsi="Times New Roman" w:cs="Times New Roman"/>
+          <w:sz w:val="24"/>
+          <w:szCs w:val="24"/>
+        </w:rPr>
+        <w:t>//A telefonkönyv betöltése vagy létrehozása után ez a metódus irányítja a felhasználót a telefonkönyvvel kapcsolatos műveletekhez, itt döntheti el a felhasználó</w:t>
+      </w:r>
+      <w:r>
+        <w:rPr>
+          <w:rFonts w:ascii="Times New Roman" w:hAnsi="Times New Roman" w:cs="Times New Roman"/>
+          <w:sz w:val="24"/>
+          <w:szCs w:val="24"/>
+        </w:rPr>
+        <w:t>, hogy mire szeretné a telefonkönyvet használni</w:t>
+      </w:r>
+    </w:p>
+    <w:p>
+      <w:pPr>
+        <w:rPr>
+          <w:rFonts w:ascii="Times New Roman" w:hAnsi="Times New Roman" w:cs="Times New Roman"/>
+          <w:sz w:val="24"/>
+          <w:szCs w:val="24"/>
+        </w:rPr>
+      </w:pPr>
+      <w:r>
+        <w:rPr>
+          <w:rFonts w:ascii="Times New Roman" w:hAnsi="Times New Roman" w:cs="Times New Roman"/>
+          <w:b/>
+          <w:bCs/>
+          <w:sz w:val="24"/>
+          <w:szCs w:val="24"/>
+        </w:rPr>
+        <w:t>Telefonkonyv teleonkonyv_letrehoz()</w:t>
+      </w:r>
+      <w:r>
+        <w:rPr>
+          <w:rFonts w:ascii="Times New Roman" w:hAnsi="Times New Roman" w:cs="Times New Roman"/>
+          <w:b/>
+          <w:bCs/>
+          <w:sz w:val="24"/>
+          <w:szCs w:val="24"/>
+        </w:rPr>
+        <w:t xml:space="preserve"> </w:t>
+      </w:r>
+      <w:r>
+        <w:rPr>
+          <w:rFonts w:ascii="Times New Roman" w:hAnsi="Times New Roman" w:cs="Times New Roman"/>
+          <w:sz w:val="24"/>
+          <w:szCs w:val="24"/>
+        </w:rPr>
+        <w:t>//Ez a metódus hoz létre egy új telefonkönyvet, a telefonkönyv létrehozása után Emberek adatait vehetjük fel ide</w:t>
+      </w:r>
+    </w:p>
+    <w:p>
+      <w:pPr>
+        <w:rPr>
+          <w:rFonts w:ascii="Times New Roman" w:hAnsi="Times New Roman" w:cs="Times New Roman"/>
+          <w:sz w:val="24"/>
+          <w:szCs w:val="24"/>
+        </w:rPr>
+      </w:pPr>
+      <w:r>
+        <w:rPr>
+          <w:rFonts w:ascii="Times New Roman" w:hAnsi="Times New Roman" w:cs="Times New Roman"/>
+          <w:b/>
+          <w:bCs/>
+          <w:sz w:val="24"/>
+          <w:szCs w:val="24"/>
+        </w:rPr>
+        <w:t>void telefonkonyv_mentes(Telefonkonyv t)</w:t>
+      </w:r>
+      <w:r>
+        <w:rPr>
+          <w:rFonts w:ascii="Times New Roman" w:hAnsi="Times New Roman" w:cs="Times New Roman"/>
+          <w:b/>
+          <w:bCs/>
+          <w:sz w:val="24"/>
+          <w:szCs w:val="24"/>
+        </w:rPr>
+        <w:t xml:space="preserve"> </w:t>
+      </w:r>
+      <w:r>
+        <w:rPr>
+          <w:rFonts w:ascii="Times New Roman" w:hAnsi="Times New Roman" w:cs="Times New Roman"/>
+          <w:sz w:val="24"/>
+          <w:szCs w:val="24"/>
+        </w:rPr>
+        <w:t>//Elmenti egy txt fájlba a telefonkönyvet, később betölthetjük a telefonkönyvet a programban</w:t>
+      </w:r>
+    </w:p>
+    <w:p>
+      <w:pPr>
+        <w:rPr>
+          <w:rFonts w:ascii="Times New Roman" w:hAnsi="Times New Roman" w:cs="Times New Roman"/>
+          <w:sz w:val="24"/>
+          <w:szCs w:val="24"/>
+        </w:rPr>
+      </w:pPr>
+      <w:r>
+        <w:rPr>
+          <w:rFonts w:ascii="Times New Roman" w:hAnsi="Times New Roman" w:cs="Times New Roman"/>
+          <w:b/>
+          <w:bCs/>
+          <w:sz w:val="24"/>
+          <w:szCs w:val="24"/>
+        </w:rPr>
+        <w:t>Telefonkonyv telefonkonyv_betolt()</w:t>
+      </w:r>
+      <w:r>
+        <w:rPr>
+          <w:rFonts w:ascii="Times New Roman" w:hAnsi="Times New Roman" w:cs="Times New Roman"/>
+          <w:b/>
+          <w:bCs/>
+          <w:sz w:val="24"/>
+          <w:szCs w:val="24"/>
+        </w:rPr>
+        <w:t xml:space="preserve"> </w:t>
+      </w:r>
+      <w:r>
+        <w:rPr>
+          <w:rFonts w:ascii="Times New Roman" w:hAnsi="Times New Roman" w:cs="Times New Roman"/>
+          <w:sz w:val="24"/>
+          <w:szCs w:val="24"/>
+        </w:rPr>
+        <w:t>//Betölt egy elmentett telefonkönyvet, figyel, hogy az első sor beolvasásánál az alap adatokon kívül eltárolja a többi/egyéni adatokat is</w:t>
+      </w:r>
+    </w:p>
+    <w:p>
+      <w:pPr>
+        <w:rPr>
+          <w:rFonts w:ascii="Times New Roman" w:hAnsi="Times New Roman" w:cs="Times New Roman"/>
+          <w:sz w:val="24"/>
+          <w:szCs w:val="24"/>
+        </w:rPr>
+      </w:pPr>
+      <w:r>
+        <w:rPr>
+          <w:rFonts w:ascii="Times New Roman" w:hAnsi="Times New Roman" w:cs="Times New Roman"/>
+          <w:sz w:val="24"/>
+          <w:szCs w:val="24"/>
+        </w:rPr>
+        <w:br w:type="page"/>
       </w:r>
     </w:p>
     <w:p>
@@ -1653,10 +2374,10 @@
           <w:szCs w:val="24"/>
         </w:rPr>
         <w:drawing>
-          <wp:inline distT="0" distB="0" distL="0" distR="0" wp14:anchorId="48D26049" wp14:editId="4F858A02">
-            <wp:extent cx="5759450" cy="3788410"/>
-            <wp:effectExtent l="0" t="0" r="0" b="2540"/>
-            <wp:docPr id="1800104373" name="Kép 1"/>
+          <wp:inline distT="0" distB="0" distL="0" distR="0" wp14:anchorId="514F2498" wp14:editId="580763B1">
+            <wp:extent cx="5759450" cy="4441190"/>
+            <wp:effectExtent l="0" t="0" r="0" b="0"/>
+            <wp:docPr id="640299374" name="Kép 1"/>
             <wp:cNvGraphicFramePr>
               <a:graphicFrameLocks xmlns:a="http://schemas.openxmlformats.org/drawingml/2006/main" noChangeAspect="1"/>
             </wp:cNvGraphicFramePr>
@@ -1685,7 +2406,7 @@
                   <pic:spPr bwMode="auto">
                     <a:xfrm>
                       <a:off x="0" y="0"/>
-                      <a:ext cx="5759450" cy="3788410"/>
+                      <a:ext cx="5759450" cy="4441190"/>
                     </a:xfrm>
                     <a:prstGeom prst="rect">
                       <a:avLst/>
@@ -1815,26 +2536,26 @@
           <w:szCs w:val="24"/>
         </w:rPr>
         <w:tab/>
-        <w:t>char* szoveg; //A karaktersorozat itt tárolódik</w:t>
-      </w:r>
-    </w:p>
-    <w:p>
-      <w:pPr>
-        <w:jc w:val="both"/>
-        <w:rPr>
-          <w:rFonts w:ascii="Times New Roman" w:hAnsi="Times New Roman" w:cs="Times New Roman"/>
-          <w:sz w:val="24"/>
-          <w:szCs w:val="24"/>
-        </w:rPr>
-      </w:pPr>
-      <w:r>
-        <w:rPr>
-          <w:rFonts w:ascii="Times New Roman" w:hAnsi="Times New Roman" w:cs="Times New Roman"/>
-          <w:sz w:val="24"/>
-          <w:szCs w:val="24"/>
-        </w:rPr>
-        <w:tab/>
-        <w:t>size_t hossz; //A karaktersorozat hossza (\0-t nem számoljuk bele)</w:t>
+        <w:t>char* szoveg //A karaktersorozat itt tárolódik</w:t>
+      </w:r>
+    </w:p>
+    <w:p>
+      <w:pPr>
+        <w:jc w:val="both"/>
+        <w:rPr>
+          <w:rFonts w:ascii="Times New Roman" w:hAnsi="Times New Roman" w:cs="Times New Roman"/>
+          <w:sz w:val="24"/>
+          <w:szCs w:val="24"/>
+        </w:rPr>
+      </w:pPr>
+      <w:r>
+        <w:rPr>
+          <w:rFonts w:ascii="Times New Roman" w:hAnsi="Times New Roman" w:cs="Times New Roman"/>
+          <w:sz w:val="24"/>
+          <w:szCs w:val="24"/>
+        </w:rPr>
+        <w:tab/>
+        <w:t>size_t hossz //A karaktersorozat hossza (\0-t nem számoljuk bele)</w:t>
       </w:r>
     </w:p>
     <w:p>
@@ -2003,6 +2724,7 @@
           <w:sz w:val="24"/>
           <w:szCs w:val="24"/>
         </w:rPr>
+        <w:lastRenderedPageBreak/>
         <w:tab/>
         <w:t>bool operator==(const char* str) const //Megvizsgálja, hogy a Stringek szoveg adatai megegyeznek-e bejövő szöveges paraméterrel</w:t>
       </w:r>
@@ -2022,7 +2744,6 @@
           <w:sz w:val="24"/>
           <w:szCs w:val="24"/>
         </w:rPr>
-        <w:lastRenderedPageBreak/>
         <w:tab/>
         <w:t>bool operator==(const String&amp; str) const //Megvizsgálja, hogy a Stringek szoveg adatai megegyeznek-e bejövő String paraméterrel</w:t>
       </w:r>
@@ -2119,7 +2840,45 @@
           <w:szCs w:val="24"/>
         </w:rPr>
         <w:tab/>
+        <w:t>String&amp; operator+=(char karakter) //A String-hez hozzáad egy karaktert a szoveg végére</w:t>
+      </w:r>
+    </w:p>
+    <w:p>
+      <w:pPr>
+        <w:jc w:val="both"/>
+        <w:rPr>
+          <w:rFonts w:ascii="Times New Roman" w:hAnsi="Times New Roman" w:cs="Times New Roman"/>
+          <w:sz w:val="24"/>
+          <w:szCs w:val="24"/>
+        </w:rPr>
+      </w:pPr>
+      <w:r>
+        <w:rPr>
+          <w:rFonts w:ascii="Times New Roman" w:hAnsi="Times New Roman" w:cs="Times New Roman"/>
+          <w:sz w:val="24"/>
+          <w:szCs w:val="24"/>
+        </w:rPr>
+        <w:tab/>
         <w:t>std::ostream&amp; operator&lt;&lt;(std::ostream&amp; os, const String&amp; str) //Kiírásoknál a szoveget kell megjeleníteni</w:t>
+      </w:r>
+    </w:p>
+    <w:p>
+      <w:pPr>
+        <w:jc w:val="both"/>
+        <w:rPr>
+          <w:rFonts w:ascii="Times New Roman" w:hAnsi="Times New Roman" w:cs="Times New Roman"/>
+          <w:sz w:val="24"/>
+          <w:szCs w:val="24"/>
+        </w:rPr>
+      </w:pPr>
+      <w:r>
+        <w:rPr>
+          <w:rFonts w:ascii="Times New Roman" w:hAnsi="Times New Roman" w:cs="Times New Roman"/>
+          <w:sz w:val="24"/>
+          <w:szCs w:val="24"/>
+        </w:rPr>
+        <w:tab/>
+        <w:t>std::istream&amp; operator&gt;&gt;(std::istream&amp; is, String&amp; str) //String-be beolvashatunk input adatot</w:t>
       </w:r>
     </w:p>
     <w:p>
@@ -2476,6 +3235,7 @@
           <w:sz w:val="24"/>
           <w:szCs w:val="24"/>
         </w:rPr>
+        <w:lastRenderedPageBreak/>
         <w:t xml:space="preserve">   metódusok:</w:t>
       </w:r>
     </w:p>
@@ -2570,7 +3330,6 @@
           <w:sz w:val="24"/>
           <w:szCs w:val="24"/>
         </w:rPr>
-        <w:lastRenderedPageBreak/>
         <w:tab/>
         <w:t>T&amp; operator[](size_t index) //A tömb egyik elemével tér vissza</w:t>
       </w:r>
@@ -2685,7 +3444,7 @@
           <w:szCs w:val="24"/>
         </w:rPr>
         <w:tab/>
-        <w:t>String telefonszam; //A telefonszámot tároljuk itt</w:t>
+        <w:t>String telefonszam //A telefonszámot tároljuk itt</w:t>
       </w:r>
     </w:p>
     <w:p>
@@ -2930,7 +3689,7 @@
           <w:szCs w:val="24"/>
         </w:rPr>
         <w:tab/>
-        <w:t>Vektor&lt;StringPar&gt; masAdatok //Az egyéb adatokat, amiket hozzáadtunk itt tároljuk</w:t>
+        <w:t>Vektor&lt;StringPar*&gt; masAdatok //Az egyéb adatokat, amiket hozzáadtunk itt tároljuk</w:t>
       </w:r>
     </w:p>
     <w:p>
@@ -2985,6 +3744,7 @@
           <w:sz w:val="24"/>
           <w:szCs w:val="24"/>
         </w:rPr>
+        <w:lastRenderedPageBreak/>
         <w:tab/>
         <w:t>String getNev() //Az ember nevét adja vissza</w:t>
       </w:r>
@@ -3080,9 +3840,8 @@
           <w:sz w:val="24"/>
           <w:szCs w:val="24"/>
         </w:rPr>
-        <w:lastRenderedPageBreak/>
-        <w:tab/>
-        <w:t>StringPar getMasAdatokAdata(size_t index) //Az ember egyéb adatinak indexedik elemét adja vissza</w:t>
+        <w:tab/>
+        <w:t>StringPar* getMasAdatokAdata(size_t index) //Az ember egyéb adatinak indexedik elemét adja vissza</w:t>
       </w:r>
     </w:p>
     <w:p>
@@ -3158,26 +3917,26 @@
           <w:szCs w:val="24"/>
         </w:rPr>
         <w:tab/>
-        <w:t>virtual void setEmberTelefonszam(Telefonszam _telefonszam) = 0; //Módosíthatjuk a származtatott osztályok telefonszámát</w:t>
-      </w:r>
-    </w:p>
-    <w:p>
-      <w:pPr>
-        <w:jc w:val="both"/>
-        <w:rPr>
-          <w:rFonts w:ascii="Times New Roman" w:hAnsi="Times New Roman" w:cs="Times New Roman"/>
-          <w:sz w:val="24"/>
-          <w:szCs w:val="24"/>
-        </w:rPr>
-      </w:pPr>
-      <w:r>
-        <w:rPr>
-          <w:rFonts w:ascii="Times New Roman" w:hAnsi="Times New Roman" w:cs="Times New Roman"/>
-          <w:sz w:val="24"/>
-          <w:szCs w:val="24"/>
-        </w:rPr>
-        <w:tab/>
-        <w:t>void addMasAdatok(StringPar sp) //Az ember egyéb adati közül az indexedik elemét adja vissza</w:t>
+        <w:t>virtual void setEmberTelefonszam(Telefonszam _telefonszam) = 0 //Módosíthatjuk a származtatott osztályok telefonszámát</w:t>
+      </w:r>
+    </w:p>
+    <w:p>
+      <w:pPr>
+        <w:jc w:val="both"/>
+        <w:rPr>
+          <w:rFonts w:ascii="Times New Roman" w:hAnsi="Times New Roman" w:cs="Times New Roman"/>
+          <w:sz w:val="24"/>
+          <w:szCs w:val="24"/>
+        </w:rPr>
+      </w:pPr>
+      <w:r>
+        <w:rPr>
+          <w:rFonts w:ascii="Times New Roman" w:hAnsi="Times New Roman" w:cs="Times New Roman"/>
+          <w:sz w:val="24"/>
+          <w:szCs w:val="24"/>
+        </w:rPr>
+        <w:tab/>
+        <w:t>void addMasAdatok(StringPar* sp) //Az ember egyéb adati közül az indexedik elemét adja vissza</w:t>
       </w:r>
     </w:p>
     <w:p>
@@ -3235,6 +3994,25 @@
         </w:rPr>
         <w:tab/>
         <w:t>void kiir() //Az ember adatait egymás alá kiírja, minden sorban megjelenítjük, hogy az ember melyik adattagja jelenik meg abban a sorban</w:t>
+      </w:r>
+    </w:p>
+    <w:p>
+      <w:pPr>
+        <w:jc w:val="both"/>
+        <w:rPr>
+          <w:rFonts w:ascii="Times New Roman" w:hAnsi="Times New Roman" w:cs="Times New Roman"/>
+          <w:sz w:val="24"/>
+          <w:szCs w:val="24"/>
+        </w:rPr>
+      </w:pPr>
+      <w:r>
+        <w:rPr>
+          <w:rFonts w:ascii="Times New Roman" w:hAnsi="Times New Roman" w:cs="Times New Roman"/>
+          <w:sz w:val="24"/>
+          <w:szCs w:val="24"/>
+        </w:rPr>
+        <w:tab/>
+        <w:t>virtual String getTipus() = 0 //Megadja, hogy magánember, vagy dolgozó ember a példány</w:t>
       </w:r>
     </w:p>
     <w:p>
@@ -3365,7 +4143,7 @@
           <w:szCs w:val="24"/>
         </w:rPr>
         <w:tab/>
-        <w:t>Dolgozo() :Ember() //Létrehoz egy üres Dolgozo-t</w:t>
+        <w:t>Dolgozo() //Létrehoz egy üres Dolgozo-t</w:t>
       </w:r>
     </w:p>
     <w:p>
@@ -3402,6 +4180,7 @@
           <w:sz w:val="24"/>
           <w:szCs w:val="24"/>
         </w:rPr>
+        <w:lastRenderedPageBreak/>
         <w:tab/>
         <w:t>void setEmberTelefonszam(Telefonszam _telefonszam) override //Az ember céges telefonszámát adja vissza</w:t>
       </w:r>
@@ -3415,6 +4194,15 @@
           <w:szCs w:val="24"/>
         </w:rPr>
       </w:pPr>
+      <w:r>
+        <w:rPr>
+          <w:rFonts w:ascii="Times New Roman" w:hAnsi="Times New Roman" w:cs="Times New Roman"/>
+          <w:sz w:val="24"/>
+          <w:szCs w:val="24"/>
+        </w:rPr>
+        <w:tab/>
+        <w:t>String getTipus() //Megadja, hogy a páldány dolgozó</w:t>
+      </w:r>
     </w:p>
     <w:p>
       <w:pPr>
@@ -3515,25 +4303,24 @@
           <w:szCs w:val="24"/>
         </w:rPr>
         <w:tab/>
-        <w:t>Maganember() :Ember() //Létrehoz egy üres Maganember-t</w:t>
-      </w:r>
-    </w:p>
-    <w:p>
-      <w:pPr>
-        <w:jc w:val="both"/>
-        <w:rPr>
-          <w:rFonts w:ascii="Times New Roman" w:hAnsi="Times New Roman" w:cs="Times New Roman"/>
-          <w:sz w:val="24"/>
-          <w:szCs w:val="24"/>
-        </w:rPr>
-      </w:pPr>
-      <w:r>
-        <w:rPr>
-          <w:rFonts w:ascii="Times New Roman" w:hAnsi="Times New Roman" w:cs="Times New Roman"/>
-          <w:sz w:val="24"/>
-          <w:szCs w:val="24"/>
-        </w:rPr>
-        <w:lastRenderedPageBreak/>
+        <w:t>Maganember() //Létrehoz egy üres Maganember-t</w:t>
+      </w:r>
+    </w:p>
+    <w:p>
+      <w:pPr>
+        <w:jc w:val="both"/>
+        <w:rPr>
+          <w:rFonts w:ascii="Times New Roman" w:hAnsi="Times New Roman" w:cs="Times New Roman"/>
+          <w:sz w:val="24"/>
+          <w:szCs w:val="24"/>
+        </w:rPr>
+      </w:pPr>
+      <w:r>
+        <w:rPr>
+          <w:rFonts w:ascii="Times New Roman" w:hAnsi="Times New Roman" w:cs="Times New Roman"/>
+          <w:sz w:val="24"/>
+          <w:szCs w:val="24"/>
+        </w:rPr>
         <w:tab/>
         <w:t>String getEmberTelefonszam() override //Az ember magán telefonszámát adja vissza</w:t>
       </w:r>
@@ -3555,6 +4342,25 @@
         </w:rPr>
         <w:tab/>
         <w:t>void setEmberTelefonszam(Telefonszam _telefonszam) override //Az ember magán telefonszámát adja vissza</w:t>
+      </w:r>
+    </w:p>
+    <w:p>
+      <w:pPr>
+        <w:jc w:val="both"/>
+        <w:rPr>
+          <w:rFonts w:ascii="Times New Roman" w:hAnsi="Times New Roman" w:cs="Times New Roman"/>
+          <w:sz w:val="24"/>
+          <w:szCs w:val="24"/>
+        </w:rPr>
+      </w:pPr>
+      <w:r>
+        <w:rPr>
+          <w:rFonts w:ascii="Times New Roman" w:hAnsi="Times New Roman" w:cs="Times New Roman"/>
+          <w:sz w:val="24"/>
+          <w:szCs w:val="24"/>
+        </w:rPr>
+        <w:tab/>
+        <w:t>String getTipus() //Megadja, hogy a páldány magánember</w:t>
       </w:r>
     </w:p>
     <w:p>
@@ -3629,7 +4435,26 @@
           <w:szCs w:val="24"/>
         </w:rPr>
         <w:tab/>
-        <w:t>Vektor&lt;Ember*&gt; emberek; //Ember tömbből áll a telefonkönyv, az emberek adatait tárolja, az Ember-ek felszabadítására az osztályon belül figyelünk</w:t>
+        <w:t>Vektor&lt;Ember*&gt; emberek //Ember tömbből áll a telefonkönyv, az emberek adatait tárolja, az Ember-ek felszabadítására az osztályon belül figyelünk</w:t>
+      </w:r>
+    </w:p>
+    <w:p>
+      <w:pPr>
+        <w:jc w:val="both"/>
+        <w:rPr>
+          <w:rFonts w:ascii="Times New Roman" w:hAnsi="Times New Roman" w:cs="Times New Roman"/>
+          <w:sz w:val="24"/>
+          <w:szCs w:val="24"/>
+        </w:rPr>
+      </w:pPr>
+      <w:r>
+        <w:rPr>
+          <w:rFonts w:ascii="Times New Roman" w:hAnsi="Times New Roman" w:cs="Times New Roman"/>
+          <w:sz w:val="24"/>
+          <w:szCs w:val="24"/>
+        </w:rPr>
+        <w:tab/>
+        <w:t>Vektor&lt;String*&gt; egyebAdatok; //Egyéb adatok megnevezéseit tárolja</w:t>
       </w:r>
     </w:p>
     <w:p>
@@ -3685,6 +4510,25 @@
           <w:szCs w:val="24"/>
         </w:rPr>
         <w:tab/>
+        <w:t>Ember* getEmber(size_t index) //Visszatér az indexedik ember objektum pointerével</w:t>
+      </w:r>
+    </w:p>
+    <w:p>
+      <w:pPr>
+        <w:jc w:val="both"/>
+        <w:rPr>
+          <w:rFonts w:ascii="Times New Roman" w:hAnsi="Times New Roman" w:cs="Times New Roman"/>
+          <w:sz w:val="24"/>
+          <w:szCs w:val="24"/>
+        </w:rPr>
+      </w:pPr>
+      <w:r>
+        <w:rPr>
+          <w:rFonts w:ascii="Times New Roman" w:hAnsi="Times New Roman" w:cs="Times New Roman"/>
+          <w:sz w:val="24"/>
+          <w:szCs w:val="24"/>
+        </w:rPr>
+        <w:tab/>
         <w:t>Ember* getEmber(const String&amp; nev) //Visszatér a nev nevű ember objektum pointerével</w:t>
       </w:r>
     </w:p>
@@ -3704,7 +4548,121 @@
           <w:szCs w:val="24"/>
         </w:rPr>
         <w:tab/>
+        <w:t>size_t getEmberekSzama() //Visszaadja, hogy hány ember van a telefonkönyvben</w:t>
+      </w:r>
+    </w:p>
+    <w:p>
+      <w:pPr>
+        <w:jc w:val="both"/>
+        <w:rPr>
+          <w:rFonts w:ascii="Times New Roman" w:hAnsi="Times New Roman" w:cs="Times New Roman"/>
+          <w:sz w:val="24"/>
+          <w:szCs w:val="24"/>
+        </w:rPr>
+      </w:pPr>
+      <w:r>
+        <w:rPr>
+          <w:rFonts w:ascii="Times New Roman" w:hAnsi="Times New Roman" w:cs="Times New Roman"/>
+          <w:sz w:val="24"/>
+          <w:szCs w:val="24"/>
+        </w:rPr>
+        <w:tab/>
+        <w:t>String* getEgyebAdatok(size_t index) //Visszaadja az indexedik egyéb adat nevét</w:t>
+      </w:r>
+    </w:p>
+    <w:p>
+      <w:pPr>
+        <w:jc w:val="both"/>
+        <w:rPr>
+          <w:rFonts w:ascii="Times New Roman" w:hAnsi="Times New Roman" w:cs="Times New Roman"/>
+          <w:sz w:val="24"/>
+          <w:szCs w:val="24"/>
+        </w:rPr>
+      </w:pPr>
+      <w:r>
+        <w:rPr>
+          <w:rFonts w:ascii="Times New Roman" w:hAnsi="Times New Roman" w:cs="Times New Roman"/>
+          <w:sz w:val="24"/>
+          <w:szCs w:val="24"/>
+        </w:rPr>
+        <w:tab/>
+        <w:t>size_t getEgyebAdatokSzama() //Visszaadja, hogy hány ember van a telefonkönyvben</w:t>
+      </w:r>
+    </w:p>
+    <w:p>
+      <w:pPr>
+        <w:jc w:val="both"/>
+        <w:rPr>
+          <w:rFonts w:ascii="Times New Roman" w:hAnsi="Times New Roman" w:cs="Times New Roman"/>
+          <w:sz w:val="24"/>
+          <w:szCs w:val="24"/>
+        </w:rPr>
+      </w:pPr>
+      <w:r>
+        <w:rPr>
+          <w:rFonts w:ascii="Times New Roman" w:hAnsi="Times New Roman" w:cs="Times New Roman"/>
+          <w:sz w:val="24"/>
+          <w:szCs w:val="24"/>
+        </w:rPr>
+        <w:tab/>
         <w:t>void addEmber(Ember* ember) //A telefonkönyvhöz egy ember-t adunk hozzá</w:t>
+      </w:r>
+    </w:p>
+    <w:p>
+      <w:pPr>
+        <w:jc w:val="both"/>
+        <w:rPr>
+          <w:rFonts w:ascii="Times New Roman" w:hAnsi="Times New Roman" w:cs="Times New Roman"/>
+          <w:sz w:val="24"/>
+          <w:szCs w:val="24"/>
+        </w:rPr>
+      </w:pPr>
+      <w:r>
+        <w:rPr>
+          <w:rFonts w:ascii="Times New Roman" w:hAnsi="Times New Roman" w:cs="Times New Roman"/>
+          <w:sz w:val="24"/>
+          <w:szCs w:val="24"/>
+        </w:rPr>
+        <w:tab/>
+        <w:t>void addEgyebAdat(String* nev) //A telefonkönyvhöz egy új adatot adunk hozzá</w:t>
+      </w:r>
+    </w:p>
+    <w:p>
+      <w:pPr>
+        <w:jc w:val="both"/>
+        <w:rPr>
+          <w:rFonts w:ascii="Times New Roman" w:hAnsi="Times New Roman" w:cs="Times New Roman"/>
+          <w:sz w:val="24"/>
+          <w:szCs w:val="24"/>
+        </w:rPr>
+      </w:pPr>
+      <w:r>
+        <w:rPr>
+          <w:rFonts w:ascii="Times New Roman" w:hAnsi="Times New Roman" w:cs="Times New Roman"/>
+          <w:sz w:val="24"/>
+          <w:szCs w:val="24"/>
+        </w:rPr>
+        <w:tab/>
+        <w:t>void removeEmber(String nev) //Törli a nev nevű embert a telefonkönyvből</w:t>
+      </w:r>
+    </w:p>
+    <w:p>
+      <w:pPr>
+        <w:jc w:val="both"/>
+        <w:rPr>
+          <w:rFonts w:ascii="Times New Roman" w:hAnsi="Times New Roman" w:cs="Times New Roman"/>
+          <w:sz w:val="24"/>
+          <w:szCs w:val="24"/>
+        </w:rPr>
+      </w:pPr>
+      <w:r>
+        <w:rPr>
+          <w:rFonts w:ascii="Times New Roman" w:hAnsi="Times New Roman" w:cs="Times New Roman"/>
+          <w:sz w:val="24"/>
+          <w:szCs w:val="24"/>
+        </w:rPr>
+        <w:tab/>
+        <w:t>void removeEgyebAdat(String* nev) //Az egyéb adatok nev megnevezésű adatát eltávolítjuk</w:t>
       </w:r>
     </w:p>
     <w:p>

</xml_diff>

<commit_message>
Hibás memória felszabadítás javítva Dokumentáció javítva TODO: szivárgás jaítása
</commit_message>
<xml_diff>
--- a/Dokumentumok/specifikacio.docx
+++ b/Dokumentumok/specifikacio.docx
@@ -1777,23 +1777,7 @@
           <w:sz w:val="24"/>
           <w:szCs w:val="24"/>
         </w:rPr>
-        <w:t xml:space="preserve"> – A String osztály </w:t>
-      </w:r>
-      <w:r>
-        <w:rPr>
-          <w:rFonts w:ascii="Times New Roman" w:hAnsi="Times New Roman" w:cs="Times New Roman"/>
-          <w:sz w:val="24"/>
-          <w:szCs w:val="24"/>
-        </w:rPr>
-        <w:t>=</w:t>
-      </w:r>
-      <w:r>
-        <w:rPr>
-          <w:rFonts w:ascii="Times New Roman" w:hAnsi="Times New Roman" w:cs="Times New Roman"/>
-          <w:sz w:val="24"/>
-          <w:szCs w:val="24"/>
-        </w:rPr>
-        <w:t xml:space="preserve"> operátorát teszteli</w:t>
+        <w:t xml:space="preserve"> – A String osztály = operátorát teszteli</w:t>
       </w:r>
     </w:p>
     <w:p>
@@ -1819,23 +1803,7 @@
           <w:sz w:val="24"/>
           <w:szCs w:val="24"/>
         </w:rPr>
-        <w:t xml:space="preserve"> – A String osztály </w:t>
-      </w:r>
-      <w:r>
-        <w:rPr>
-          <w:rFonts w:ascii="Times New Roman" w:hAnsi="Times New Roman" w:cs="Times New Roman"/>
-          <w:sz w:val="24"/>
-          <w:szCs w:val="24"/>
-        </w:rPr>
-        <w:t>+=</w:t>
-      </w:r>
-      <w:r>
-        <w:rPr>
-          <w:rFonts w:ascii="Times New Roman" w:hAnsi="Times New Roman" w:cs="Times New Roman"/>
-          <w:sz w:val="24"/>
-          <w:szCs w:val="24"/>
-        </w:rPr>
-        <w:t xml:space="preserve"> operátorát teszteli</w:t>
+        <w:t xml:space="preserve"> – A String osztály += operátorát teszteli</w:t>
       </w:r>
     </w:p>
     <w:p>
@@ -1861,31 +1829,7 @@
           <w:sz w:val="24"/>
           <w:szCs w:val="24"/>
         </w:rPr>
-        <w:t xml:space="preserve"> – A String</w:t>
-      </w:r>
-      <w:r>
-        <w:rPr>
-          <w:rFonts w:ascii="Times New Roman" w:hAnsi="Times New Roman" w:cs="Times New Roman"/>
-          <w:sz w:val="24"/>
-          <w:szCs w:val="24"/>
-        </w:rPr>
-        <w:t>Par</w:t>
-      </w:r>
-      <w:r>
-        <w:rPr>
-          <w:rFonts w:ascii="Times New Roman" w:hAnsi="Times New Roman" w:cs="Times New Roman"/>
-          <w:sz w:val="24"/>
-          <w:szCs w:val="24"/>
-        </w:rPr>
-        <w:t xml:space="preserve"> osztály </w:t>
-      </w:r>
-      <w:r>
-        <w:rPr>
-          <w:rFonts w:ascii="Times New Roman" w:hAnsi="Times New Roman" w:cs="Times New Roman"/>
-          <w:sz w:val="24"/>
-          <w:szCs w:val="24"/>
-        </w:rPr>
-        <w:t>konstruktorait és gettereit</w:t>
+        <w:t xml:space="preserve"> – A StringPar osztály konstruktorait és gettereit</w:t>
       </w:r>
     </w:p>
     <w:p>
@@ -1911,31 +1855,7 @@
           <w:sz w:val="24"/>
           <w:szCs w:val="24"/>
         </w:rPr>
-        <w:t xml:space="preserve"> – A StringPar osztály </w:t>
-      </w:r>
-      <w:r>
-        <w:rPr>
-          <w:rFonts w:ascii="Times New Roman" w:hAnsi="Times New Roman" w:cs="Times New Roman"/>
-          <w:sz w:val="24"/>
-          <w:szCs w:val="24"/>
-        </w:rPr>
-        <w:t>==</w:t>
-      </w:r>
-      <w:r>
-        <w:rPr>
-          <w:rFonts w:ascii="Times New Roman" w:hAnsi="Times New Roman" w:cs="Times New Roman"/>
-          <w:sz w:val="24"/>
-          <w:szCs w:val="24"/>
-        </w:rPr>
-        <w:t xml:space="preserve"> operátorát </w:t>
-      </w:r>
-      <w:r>
-        <w:rPr>
-          <w:rFonts w:ascii="Times New Roman" w:hAnsi="Times New Roman" w:cs="Times New Roman"/>
-          <w:sz w:val="24"/>
-          <w:szCs w:val="24"/>
-        </w:rPr>
-        <w:t>és settereit teszteli</w:t>
+        <w:t xml:space="preserve"> – A StringPar osztály == operátorát és settereit teszteli</w:t>
       </w:r>
     </w:p>
     <w:p>
@@ -1977,23 +1897,7 @@
           <w:sz w:val="24"/>
           <w:szCs w:val="24"/>
         </w:rPr>
-        <w:t xml:space="preserve"> </w:t>
-      </w:r>
-      <w:r>
-        <w:rPr>
-          <w:rFonts w:ascii="Times New Roman" w:hAnsi="Times New Roman" w:cs="Times New Roman"/>
-          <w:sz w:val="24"/>
-          <w:szCs w:val="24"/>
-        </w:rPr>
-        <w:t xml:space="preserve">osztály </w:t>
-      </w:r>
-      <w:r>
-        <w:rPr>
-          <w:rFonts w:ascii="Times New Roman" w:hAnsi="Times New Roman" w:cs="Times New Roman"/>
-          <w:sz w:val="24"/>
-          <w:szCs w:val="24"/>
-        </w:rPr>
-        <w:t>konstruktorjait, gettereit, settereit és az = operátorát teszteli</w:t>
+        <w:t xml:space="preserve"> osztály konstruktorjait, gettereit, settereit és az = operátorát teszteli</w:t>
       </w:r>
     </w:p>
     <w:p>
@@ -2019,15 +1923,7 @@
           <w:sz w:val="24"/>
           <w:szCs w:val="24"/>
         </w:rPr>
-        <w:t xml:space="preserve"> – A</w:t>
-      </w:r>
-      <w:r>
-        <w:rPr>
-          <w:rFonts w:ascii="Times New Roman" w:hAnsi="Times New Roman" w:cs="Times New Roman"/>
-          <w:sz w:val="24"/>
-          <w:szCs w:val="24"/>
-        </w:rPr>
-        <w:t>z Dolgozo és Maganember osztályok konstruktorait, gettereit, settereit és = operátor metódusait teszteli</w:t>
+        <w:t xml:space="preserve"> – Az Dolgozo és Maganember osztályok konstruktorait, gettereit, settereit és = operátor metódusait teszteli</w:t>
       </w:r>
     </w:p>
     <w:p>
@@ -2114,7 +2010,7 @@
           <w:sz w:val="24"/>
           <w:szCs w:val="24"/>
         </w:rPr>
-        <w:t>Telefonkonyv menu()</w:t>
+        <w:t>void</w:t>
       </w:r>
       <w:r>
         <w:rPr>
@@ -2124,41 +2020,8 @@
           <w:sz w:val="24"/>
           <w:szCs w:val="24"/>
         </w:rPr>
-        <w:t xml:space="preserve"> </w:t>
-      </w:r>
-      <w:r>
-        <w:rPr>
-          <w:rFonts w:ascii="Times New Roman" w:hAnsi="Times New Roman" w:cs="Times New Roman"/>
-          <w:sz w:val="24"/>
-          <w:szCs w:val="24"/>
-        </w:rPr>
-        <w:t>//</w:t>
-      </w:r>
-      <w:r>
-        <w:rPr>
-          <w:rFonts w:ascii="Times New Roman" w:hAnsi="Times New Roman" w:cs="Times New Roman"/>
-          <w:sz w:val="24"/>
-          <w:szCs w:val="24"/>
-        </w:rPr>
-        <w:t>Innen indul a program, betölti a menüt, megjeleníti, hogy milyen opciói vannak a felhasználónak</w:t>
-      </w:r>
-      <w:r>
-        <w:rPr>
-          <w:rFonts w:ascii="Times New Roman" w:hAnsi="Times New Roman" w:cs="Times New Roman"/>
-          <w:sz w:val="24"/>
-          <w:szCs w:val="24"/>
-        </w:rPr>
-        <w:t xml:space="preserve"> (telefonkönyv létrehozása vagy betöltése)</w:t>
-      </w:r>
-    </w:p>
-    <w:p>
-      <w:pPr>
-        <w:rPr>
-          <w:rFonts w:ascii="Times New Roman" w:hAnsi="Times New Roman" w:cs="Times New Roman"/>
-          <w:sz w:val="24"/>
-          <w:szCs w:val="24"/>
-        </w:rPr>
-      </w:pPr>
+        <w:t xml:space="preserve"> menu()</w:t>
+      </w:r>
       <w:r>
         <w:rPr>
           <w:rFonts w:ascii="Times New Roman" w:hAnsi="Times New Roman" w:cs="Times New Roman"/>
@@ -2167,8 +2030,41 @@
           <w:sz w:val="24"/>
           <w:szCs w:val="24"/>
         </w:rPr>
-        <w:t>void telefonkonyv_muveletek(Telefonkonyv t)</w:t>
-      </w:r>
+        <w:t xml:space="preserve"> </w:t>
+      </w:r>
+      <w:r>
+        <w:rPr>
+          <w:rFonts w:ascii="Times New Roman" w:hAnsi="Times New Roman" w:cs="Times New Roman"/>
+          <w:sz w:val="24"/>
+          <w:szCs w:val="24"/>
+        </w:rPr>
+        <w:t>//</w:t>
+      </w:r>
+      <w:r>
+        <w:rPr>
+          <w:rFonts w:ascii="Times New Roman" w:hAnsi="Times New Roman" w:cs="Times New Roman"/>
+          <w:sz w:val="24"/>
+          <w:szCs w:val="24"/>
+        </w:rPr>
+        <w:t>Innen indul a program, betölti a menüt, megjeleníti, hogy milyen opciói vannak a felhasználónak</w:t>
+      </w:r>
+      <w:r>
+        <w:rPr>
+          <w:rFonts w:ascii="Times New Roman" w:hAnsi="Times New Roman" w:cs="Times New Roman"/>
+          <w:sz w:val="24"/>
+          <w:szCs w:val="24"/>
+        </w:rPr>
+        <w:t xml:space="preserve"> (telefonkönyv létrehozása vagy betöltése)</w:t>
+      </w:r>
+    </w:p>
+    <w:p>
+      <w:pPr>
+        <w:rPr>
+          <w:rFonts w:ascii="Times New Roman" w:hAnsi="Times New Roman" w:cs="Times New Roman"/>
+          <w:sz w:val="24"/>
+          <w:szCs w:val="24"/>
+        </w:rPr>
+      </w:pPr>
       <w:r>
         <w:rPr>
           <w:rFonts w:ascii="Times New Roman" w:hAnsi="Times New Roman" w:cs="Times New Roman"/>
@@ -2177,33 +2073,8 @@
           <w:sz w:val="24"/>
           <w:szCs w:val="24"/>
         </w:rPr>
-        <w:t xml:space="preserve"> </w:t>
-      </w:r>
-      <w:r>
-        <w:rPr>
-          <w:rFonts w:ascii="Times New Roman" w:hAnsi="Times New Roman" w:cs="Times New Roman"/>
-          <w:sz w:val="24"/>
-          <w:szCs w:val="24"/>
-        </w:rPr>
-        <w:t>//A telefonkönyv betöltése vagy létrehozása után ez a metódus irányítja a felhasználót a telefonkönyvvel kapcsolatos műveletekhez, itt döntheti el a felhasználó</w:t>
-      </w:r>
-      <w:r>
-        <w:rPr>
-          <w:rFonts w:ascii="Times New Roman" w:hAnsi="Times New Roman" w:cs="Times New Roman"/>
-          <w:sz w:val="24"/>
-          <w:szCs w:val="24"/>
-        </w:rPr>
-        <w:t>, hogy mire szeretné a telefonkönyvet használni</w:t>
-      </w:r>
-    </w:p>
-    <w:p>
-      <w:pPr>
-        <w:rPr>
-          <w:rFonts w:ascii="Times New Roman" w:hAnsi="Times New Roman" w:cs="Times New Roman"/>
-          <w:sz w:val="24"/>
-          <w:szCs w:val="24"/>
-        </w:rPr>
-      </w:pPr>
+        <w:t>void telefonkonyv_muveletek(Telefonkonyv t)</w:t>
+      </w:r>
       <w:r>
         <w:rPr>
           <w:rFonts w:ascii="Times New Roman" w:hAnsi="Times New Roman" w:cs="Times New Roman"/>
@@ -2212,8 +2083,33 @@
           <w:sz w:val="24"/>
           <w:szCs w:val="24"/>
         </w:rPr>
-        <w:t>Telefonkonyv teleonkonyv_letrehoz()</w:t>
-      </w:r>
+        <w:t xml:space="preserve"> </w:t>
+      </w:r>
+      <w:r>
+        <w:rPr>
+          <w:rFonts w:ascii="Times New Roman" w:hAnsi="Times New Roman" w:cs="Times New Roman"/>
+          <w:sz w:val="24"/>
+          <w:szCs w:val="24"/>
+        </w:rPr>
+        <w:t>//A telefonkönyv betöltése vagy létrehozása után ez a metódus irányítja a felhasználót a telefonkönyvvel kapcsolatos műveletekhez, itt döntheti el a felhasználó</w:t>
+      </w:r>
+      <w:r>
+        <w:rPr>
+          <w:rFonts w:ascii="Times New Roman" w:hAnsi="Times New Roman" w:cs="Times New Roman"/>
+          <w:sz w:val="24"/>
+          <w:szCs w:val="24"/>
+        </w:rPr>
+        <w:t>, hogy mire szeretné a telefonkönyvet használni</w:t>
+      </w:r>
+    </w:p>
+    <w:p>
+      <w:pPr>
+        <w:rPr>
+          <w:rFonts w:ascii="Times New Roman" w:hAnsi="Times New Roman" w:cs="Times New Roman"/>
+          <w:sz w:val="24"/>
+          <w:szCs w:val="24"/>
+        </w:rPr>
+      </w:pPr>
       <w:r>
         <w:rPr>
           <w:rFonts w:ascii="Times New Roman" w:hAnsi="Times New Roman" w:cs="Times New Roman"/>
@@ -2222,15 +2118,15 @@
           <w:sz w:val="24"/>
           <w:szCs w:val="24"/>
         </w:rPr>
-        <w:t xml:space="preserve"> </w:t>
-      </w:r>
-      <w:r>
-        <w:rPr>
-          <w:rFonts w:ascii="Times New Roman" w:hAnsi="Times New Roman" w:cs="Times New Roman"/>
-          <w:sz w:val="24"/>
-          <w:szCs w:val="24"/>
-        </w:rPr>
-        <w:t>//Ez a metódus hoz létre egy új telefonkönyvet, a telefonkönyv létrehozása után Emberek adatait vehetjük fel ide</w:t>
+        <w:t xml:space="preserve">void telefonkonyv_mentes(Telefonkonyv t) </w:t>
+      </w:r>
+      <w:r>
+        <w:rPr>
+          <w:rFonts w:ascii="Times New Roman" w:hAnsi="Times New Roman" w:cs="Times New Roman"/>
+          <w:sz w:val="24"/>
+          <w:szCs w:val="24"/>
+        </w:rPr>
+        <w:t>//Elmenti egy txt fájlba a telefonkönyvet, később betölthetjük a telefonkönyvet a programban</w:t>
       </w:r>
     </w:p>
     <w:p>
@@ -2249,7 +2145,7 @@
           <w:sz w:val="24"/>
           <w:szCs w:val="24"/>
         </w:rPr>
-        <w:t>void telefonkonyv_mentes(Telefonkonyv t)</w:t>
+        <w:t>void</w:t>
       </w:r>
       <w:r>
         <w:rPr>
@@ -2259,34 +2155,7 @@
           <w:sz w:val="24"/>
           <w:szCs w:val="24"/>
         </w:rPr>
-        <w:t xml:space="preserve"> </w:t>
-      </w:r>
-      <w:r>
-        <w:rPr>
-          <w:rFonts w:ascii="Times New Roman" w:hAnsi="Times New Roman" w:cs="Times New Roman"/>
-          <w:sz w:val="24"/>
-          <w:szCs w:val="24"/>
-        </w:rPr>
-        <w:t>//Elmenti egy txt fájlba a telefonkönyvet, később betölthetjük a telefonkönyvet a programban</w:t>
-      </w:r>
-    </w:p>
-    <w:p>
-      <w:pPr>
-        <w:rPr>
-          <w:rFonts w:ascii="Times New Roman" w:hAnsi="Times New Roman" w:cs="Times New Roman"/>
-          <w:sz w:val="24"/>
-          <w:szCs w:val="24"/>
-        </w:rPr>
-      </w:pPr>
-      <w:r>
-        <w:rPr>
-          <w:rFonts w:ascii="Times New Roman" w:hAnsi="Times New Roman" w:cs="Times New Roman"/>
-          <w:b/>
-          <w:bCs/>
-          <w:sz w:val="24"/>
-          <w:szCs w:val="24"/>
-        </w:rPr>
-        <w:t>Telefonkonyv telefonkonyv_betolt()</w:t>
+        <w:t xml:space="preserve"> telefonkonyv_betolt()</w:t>
       </w:r>
       <w:r>
         <w:rPr>

</xml_diff>

<commit_message>
Space karakter nem szerepelhet egyik inputban sem, doukumentáció javítva
</commit_message>
<xml_diff>
--- a/Dokumentumok/specifikacio.docx
+++ b/Dokumentumok/specifikacio.docx
@@ -501,6 +501,22 @@
           <w:szCs w:val="24"/>
         </w:rPr>
         <w:t>.</w:t>
+      </w:r>
+      <w:r>
+        <w:rPr>
+          <w:rFonts w:ascii="Times New Roman" w:hAnsi="Times New Roman" w:cs="Times New Roman"/>
+          <w:sz w:val="24"/>
+          <w:szCs w:val="24"/>
+        </w:rPr>
+        <w:t xml:space="preserve"> Minden adat egy szóból állhat</w:t>
+      </w:r>
+      <w:r>
+        <w:rPr>
+          <w:rFonts w:ascii="Times New Roman" w:hAnsi="Times New Roman" w:cs="Times New Roman"/>
+          <w:sz w:val="24"/>
+          <w:szCs w:val="24"/>
+        </w:rPr>
+        <w:t>, egyik adat sem tárol el space karaktert.</w:t>
       </w:r>
     </w:p>
     <w:p>

</xml_diff>